<commit_message>
added s05 for testing; s04 changed?
</commit_message>
<xml_diff>
--- a/S430452_Report.docx
+++ b/S430452_Report.docx
@@ -1029,14 +1029,6 @@
         <w:pStyle w:val="Heading3"/>
       </w:pPr>
       <w:r>
-        <w:t>PASS</w:t>
-      </w:r>
-    </w:p>
-    <w:p>
-      <w:pPr>
-        <w:pStyle w:val="Heading3"/>
-      </w:pPr>
-      <w:r>
         <w:rPr>
           <w:noProof/>
           <w14:ligatures w14:val="standardContextual"/>
@@ -1237,7 +1229,7 @@
           </mc:Choice>
           <mc:Fallback>
             <w:pict>
-              <v:group w14:anchorId="64520C7D" id="Group 3" o:spid="_x0000_s1026" style="width:318.9pt;height:125.15pt;mso-position-horizontal-relative:char;mso-position-vertical-relative:line" coordsize="40497,15894" o:gfxdata="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">
+              <v:group w14:anchorId="6B353E00" id="Group 3" o:spid="_x0000_s1026" style="width:318.9pt;height:125.15pt;mso-position-horizontal-relative:char;mso-position-vertical-relative:line" coordsize="40497,15894" o:gfxdata="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">
                 <v:group id="Group 1" o:spid="_x0000_s1027" style="position:absolute;width:19919;height:15801" coordsize="19919,15801" o:gfxdata="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">
                   <v:shapetype id="_x0000_t75" coordsize="21600,21600" o:spt="75" o:preferrelative="t" path="m@4@5l@4@11@9@11@9@5xe" filled="f" stroked="f">
                     <v:stroke joinstyle="miter"/>
@@ -1357,7 +1349,125 @@
         <w:pStyle w:val="Heading3"/>
       </w:pPr>
       <w:r>
-        <w:t>PASS</w:t>
+        <w:drawing>
+          <wp:inline distT="0" distB="0" distL="0" distR="0" wp14:anchorId="75F306B1" wp14:editId="483D8F42">
+            <wp:extent cx="3140468" cy="958215"/>
+            <wp:effectExtent l="0" t="0" r="0" b="0"/>
+            <wp:docPr id="1022076778" name="Picture 1" descr="A white text box with a black text box&#10;&#10;AI-generated content may be incorrect."/>
+            <wp:cNvGraphicFramePr>
+              <a:graphicFrameLocks xmlns:a="http://schemas.openxmlformats.org/drawingml/2006/main" noChangeAspect="1"/>
+            </wp:cNvGraphicFramePr>
+            <a:graphic xmlns:a="http://schemas.openxmlformats.org/drawingml/2006/main">
+              <a:graphicData uri="http://schemas.openxmlformats.org/drawingml/2006/picture">
+                <pic:pic xmlns:pic="http://schemas.openxmlformats.org/drawingml/2006/picture">
+                  <pic:nvPicPr>
+                    <pic:cNvPr id="1022076778" name="Picture 1" descr="A white text box with a black text box&#10;&#10;AI-generated content may be incorrect."/>
+                    <pic:cNvPicPr/>
+                  </pic:nvPicPr>
+                  <pic:blipFill>
+                    <a:blip r:embed="rId13"/>
+                    <a:stretch>
+                      <a:fillRect/>
+                    </a:stretch>
+                  </pic:blipFill>
+                  <pic:spPr>
+                    <a:xfrm>
+                      <a:off x="0" y="0"/>
+                      <a:ext cx="3162011" cy="964788"/>
+                    </a:xfrm>
+                    <a:prstGeom prst="rect">
+                      <a:avLst/>
+                    </a:prstGeom>
+                  </pic:spPr>
+                </pic:pic>
+              </a:graphicData>
+            </a:graphic>
+          </wp:inline>
+        </w:drawing>
+      </w:r>
+    </w:p>
+    <w:p>
+      <w:pPr>
+        <w:pStyle w:val="Heading3"/>
+      </w:pPr>
+      <w:r>
+        <w:drawing>
+          <wp:inline distT="0" distB="0" distL="0" distR="0" wp14:anchorId="1401D21A" wp14:editId="45D0E645">
+            <wp:extent cx="3064379" cy="1258888"/>
+            <wp:effectExtent l="0" t="0" r="0" b="0"/>
+            <wp:docPr id="1724675154" name="Picture 1" descr="A screenshot of a computer&#10;&#10;AI-generated content may be incorrect."/>
+            <wp:cNvGraphicFramePr>
+              <a:graphicFrameLocks xmlns:a="http://schemas.openxmlformats.org/drawingml/2006/main" noChangeAspect="1"/>
+            </wp:cNvGraphicFramePr>
+            <a:graphic xmlns:a="http://schemas.openxmlformats.org/drawingml/2006/main">
+              <a:graphicData uri="http://schemas.openxmlformats.org/drawingml/2006/picture">
+                <pic:pic xmlns:pic="http://schemas.openxmlformats.org/drawingml/2006/picture">
+                  <pic:nvPicPr>
+                    <pic:cNvPr id="1724675154" name="Picture 1" descr="A screenshot of a computer&#10;&#10;AI-generated content may be incorrect."/>
+                    <pic:cNvPicPr/>
+                  </pic:nvPicPr>
+                  <pic:blipFill>
+                    <a:blip r:embed="rId14"/>
+                    <a:stretch>
+                      <a:fillRect/>
+                    </a:stretch>
+                  </pic:blipFill>
+                  <pic:spPr>
+                    <a:xfrm>
+                      <a:off x="0" y="0"/>
+                      <a:ext cx="3173176" cy="1303583"/>
+                    </a:xfrm>
+                    <a:prstGeom prst="rect">
+                      <a:avLst/>
+                    </a:prstGeom>
+                  </pic:spPr>
+                </pic:pic>
+              </a:graphicData>
+            </a:graphic>
+          </wp:inline>
+        </w:drawing>
+      </w:r>
+    </w:p>
+    <w:p>
+      <w:pPr>
+        <w:pStyle w:val="Heading3"/>
+      </w:pPr>
+      <w:r>
+        <w:drawing>
+          <wp:inline distT="0" distB="0" distL="0" distR="0" wp14:anchorId="411D20B1" wp14:editId="37082996">
+            <wp:extent cx="2588719" cy="1800000"/>
+            <wp:effectExtent l="0" t="0" r="2540" b="3810"/>
+            <wp:docPr id="1850270247" name="Picture 1" descr="A graph of a number of blue bars&#10;&#10;AI-generated content may be incorrect."/>
+            <wp:cNvGraphicFramePr>
+              <a:graphicFrameLocks xmlns:a="http://schemas.openxmlformats.org/drawingml/2006/main" noChangeAspect="1"/>
+            </wp:cNvGraphicFramePr>
+            <a:graphic xmlns:a="http://schemas.openxmlformats.org/drawingml/2006/main">
+              <a:graphicData uri="http://schemas.openxmlformats.org/drawingml/2006/picture">
+                <pic:pic xmlns:pic="http://schemas.openxmlformats.org/drawingml/2006/picture">
+                  <pic:nvPicPr>
+                    <pic:cNvPr id="1850270247" name="Picture 1" descr="A graph of a number of blue bars&#10;&#10;AI-generated content may be incorrect."/>
+                    <pic:cNvPicPr/>
+                  </pic:nvPicPr>
+                  <pic:blipFill>
+                    <a:blip r:embed="rId15"/>
+                    <a:stretch>
+                      <a:fillRect/>
+                    </a:stretch>
+                  </pic:blipFill>
+                  <pic:spPr>
+                    <a:xfrm>
+                      <a:off x="0" y="0"/>
+                      <a:ext cx="2588719" cy="1800000"/>
+                    </a:xfrm>
+                    <a:prstGeom prst="rect">
+                      <a:avLst/>
+                    </a:prstGeom>
+                  </pic:spPr>
+                </pic:pic>
+              </a:graphicData>
+            </a:graphic>
+          </wp:inline>
+        </w:drawing>
       </w:r>
     </w:p>
     <w:p>
@@ -1535,9 +1645,9 @@
       </w:pPr>
     </w:p>
     <w:sectPr>
-      <w:headerReference w:type="default" r:id="rId13"/>
-      <w:footerReference w:type="even" r:id="rId14"/>
-      <w:footerReference w:type="default" r:id="rId15"/>
+      <w:headerReference w:type="default" r:id="rId16"/>
+      <w:footerReference w:type="even" r:id="rId17"/>
+      <w:footerReference w:type="default" r:id="rId18"/>
       <w:pgSz w:w="11906" w:h="16838"/>
       <w:pgMar w:top="1440" w:right="1440" w:bottom="1440" w:left="1440" w:header="708" w:footer="708" w:gutter="0"/>
       <w:cols w:space="708"/>

</xml_diff>

<commit_message>
added s06b for testing; misc
</commit_message>
<xml_diff>
--- a/S430452_Report.docx
+++ b/S430452_Report.docx
@@ -965,7 +965,6 @@
       </w:pPr>
       <w:bookmarkStart w:id="3" w:name="_Toc188186033"/>
       <w:r>
-        <w:lastRenderedPageBreak/>
         <w:t xml:space="preserve">Check quality of the source data using </w:t>
       </w:r>
       <w:proofErr w:type="spellStart"/>
@@ -1016,7 +1015,6 @@
       </w:pPr>
       <w:bookmarkStart w:id="4" w:name="_Toc188186034"/>
       <w:r>
-        <w:lastRenderedPageBreak/>
         <w:t>Import FASTQ files into QIIME2 file format, pre-process and QC the data with QIIME2 tools</w:t>
       </w:r>
       <w:bookmarkEnd w:id="4"/>
@@ -1229,7 +1227,7 @@
           </mc:Choice>
           <mc:Fallback>
             <w:pict>
-              <v:group w14:anchorId="6B353E00" id="Group 3" o:spid="_x0000_s1026" style="width:318.9pt;height:125.15pt;mso-position-horizontal-relative:char;mso-position-vertical-relative:line" coordsize="40497,15894" o:gfxdata="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">
+              <v:group w14:anchorId="0B139414" id="Group 3" o:spid="_x0000_s1026" style="width:318.9pt;height:125.15pt;mso-position-horizontal-relative:char;mso-position-vertical-relative:line" coordsize="40497,15894" o:gfxdata="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">
                 <v:group id="Group 1" o:spid="_x0000_s1027" style="position:absolute;width:19919;height:15801" coordsize="19919,15801" o:gfxdata="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">
                   <v:shapetype id="_x0000_t75" coordsize="21600,21600" o:spt="75" o:preferrelative="t" path="m@4@5l@4@11@9@11@9@5xe" filled="f" stroked="f">
                     <v:stroke joinstyle="miter"/>
@@ -1336,7 +1334,6 @@
       </w:pPr>
       <w:bookmarkStart w:id="5" w:name="_Toc188186035"/>
       <w:r>
-        <w:lastRenderedPageBreak/>
         <w:t>Make ASVs feature table using DADA2 algorithm</w:t>
       </w:r>
       <w:bookmarkEnd w:id="5"/>
@@ -1492,7 +1489,6 @@
       </w:pPr>
       <w:bookmarkStart w:id="6" w:name="_Toc188186036"/>
       <w:r>
-        <w:lastRenderedPageBreak/>
         <w:t>Evaluate phylogeny of identified microbial sequences</w:t>
       </w:r>
       <w:bookmarkEnd w:id="6"/>
@@ -1505,7 +1501,35 @@
         <w:pStyle w:val="Heading3"/>
       </w:pPr>
       <w:r>
-        <w:t>PASS</w:t>
+        <w:t>See (</w:t>
+      </w:r>
+      <w:proofErr w:type="spellStart"/>
+      <w:r>
+        <w:t>supporting_materials</w:t>
+      </w:r>
+      <w:proofErr w:type="spellEnd"/>
+      <w:r>
+        <w:t>/</w:t>
+      </w:r>
+      <w:r>
+        <w:t>s05_tree_nwk.pdf</w:t>
+      </w:r>
+      <w:r>
+        <w:t>)</w:t>
+      </w:r>
+    </w:p>
+    <w:p>
+      <w:pPr>
+        <w:pStyle w:val="Heading3"/>
+      </w:pPr>
+      <w:r>
+        <w:t>&lt;COME BACK TO THIS WITH THE R SCRIPT</w:t>
+      </w:r>
+      <w:r>
+        <w:t xml:space="preserve"> s11 sample dendrogram</w:t>
+      </w:r>
+      <w:r>
+        <w:t>&gt;</w:t>
       </w:r>
     </w:p>
     <w:p>
@@ -1530,7 +1554,6 @@
       </w:pPr>
       <w:bookmarkStart w:id="7" w:name="_Toc188186037"/>
       <w:r>
-        <w:lastRenderedPageBreak/>
         <w:t>Make rarefaction plots, select an appropriate rarefaction threshold</w:t>
       </w:r>
       <w:bookmarkEnd w:id="7"/>
@@ -1543,7 +1566,76 @@
         <w:pStyle w:val="Heading3"/>
       </w:pPr>
       <w:r>
-        <w:t>PASS</w:t>
+        <w:t>Max-depth:</w:t>
+      </w:r>
+      <w:r>
+        <w:t xml:space="preserve"> Taken as max value for </w:t>
+      </w:r>
+      <w:r>
+        <w:t>`</w:t>
+      </w:r>
+      <w:r>
+        <w:rPr>
+          <w:i/>
+          <w:iCs w:val="0"/>
+        </w:rPr>
+        <w:t>non-chimeric</w:t>
+      </w:r>
+      <w:r>
+        <w:t xml:space="preserve">` in </w:t>
+      </w:r>
+      <w:proofErr w:type="spellStart"/>
+      <w:r>
+        <w:t>supporting_materials</w:t>
+      </w:r>
+      <w:proofErr w:type="spellEnd"/>
+      <w:r>
+        <w:t>/</w:t>
+      </w:r>
+      <w:proofErr w:type="spellStart"/>
+      <w:r>
+        <w:t>metadata.tsv</w:t>
+      </w:r>
+      <w:proofErr w:type="spellEnd"/>
+      <w:r>
+        <w:t>.</w:t>
+      </w:r>
+    </w:p>
+    <w:p>
+      <w:pPr>
+        <w:pStyle w:val="Heading3"/>
+        <w:numPr>
+          <w:ilvl w:val="3"/>
+          <w:numId w:val="13"/>
+        </w:numPr>
+      </w:pPr>
+      <w:r>
+        <w:t>`</w:t>
+      </w:r>
+      <w:r>
+        <w:t xml:space="preserve">awk 'NR &gt; 2 {print $8}' </w:t>
+      </w:r>
+      <w:proofErr w:type="spellStart"/>
+      <w:r>
+        <w:t>metadata.tsv</w:t>
+      </w:r>
+      <w:proofErr w:type="spellEnd"/>
+      <w:r>
+        <w:t xml:space="preserve"> | sort -r | head -n1</w:t>
+      </w:r>
+      <w:r>
+        <w:t>`</w:t>
+      </w:r>
+    </w:p>
+    <w:p>
+      <w:pPr>
+        <w:pStyle w:val="Heading3"/>
+      </w:pPr>
+      <w:r>
+        <w:t xml:space="preserve">SEE </w:t>
+      </w:r>
+      <w:r>
+        <w:t>s06a_alpha_rarefaction.qzv</w:t>
       </w:r>
     </w:p>
     <w:p>
@@ -1568,7 +1660,6 @@
       </w:pPr>
       <w:bookmarkStart w:id="8" w:name="_Toc188186038"/>
       <w:r>
-        <w:lastRenderedPageBreak/>
         <w:t>Evaluate and interpret Alpha and Beta diversity in the dataset</w:t>
       </w:r>
       <w:bookmarkEnd w:id="8"/>
@@ -1612,7 +1703,6 @@
         <w:rPr>
           <w:lang w:val="en-GB"/>
         </w:rPr>
-        <w:lastRenderedPageBreak/>
         <w:t>Evaluate the taxonomy of the soil microbial communities in the studied grassland sites</w:t>
       </w:r>
       <w:bookmarkEnd w:id="9"/>
@@ -1692,6 +1782,11 @@
         <w:docPartUnique/>
       </w:docPartObj>
     </w:sdtPr>
+    <w:sdtEndPr>
+      <w:rPr>
+        <w:rStyle w:val="PageNumber"/>
+      </w:rPr>
+    </w:sdtEndPr>
     <w:sdtContent>
       <w:p>
         <w:pPr>
@@ -1744,6 +1839,11 @@
         <w:docPartUnique/>
       </w:docPartObj>
     </w:sdtPr>
+    <w:sdtEndPr>
+      <w:rPr>
+        <w:rStyle w:val="PageNumber"/>
+      </w:rPr>
+    </w:sdtEndPr>
     <w:sdtContent>
       <w:p>
         <w:pPr>

</xml_diff>